<commit_message>
start to build table
</commit_message>
<xml_diff>
--- a/DocGeneratorTest/DocTemplate/MaterialOrder.docx
+++ b/DocGeneratorTest/DocTemplate/MaterialOrder.docx
@@ -556,8 +556,6 @@
               </w:rPr>
               <w:t>r</w:t>
             </w:r>
-            <w:bookmarkStart w:id="0" w:name="_GoBack"/>
-            <w:bookmarkEnd w:id="0"/>
             <w:r>
               <w:rPr>
                 <w:lang w:val="en-AU"/>
@@ -851,15 +849,32 @@
                 <w:lang w:val="it-IT"/>
               </w:rPr>
             </w:pPr>
-            <w:hyperlink r:id="rId6" w:history="1">
-              <w:r>
-                <w:rPr>
-                  <w:rStyle w:val="a7"/>
-                  <w:lang w:val="it-IT"/>
-                </w:rPr>
-                <w:t>cdpmi@pioneer-materials.com</w:t>
-              </w:r>
-            </w:hyperlink>
+            <w:r>
+              <w:fldChar w:fldCharType="begin"/>
+            </w:r>
+            <w:r>
+              <w:rPr>
+                <w:lang w:val="it-IT"/>
+              </w:rPr>
+              <w:instrText xml:space="preserve"> HYPERLINK "mailto:cdpmi@pioneer-materials.com" </w:instrText>
+            </w:r>
+            <w:r>
+              <w:fldChar w:fldCharType="separate"/>
+            </w:r>
+            <w:r>
+              <w:rPr>
+                <w:rStyle w:val="a7"/>
+                <w:lang w:val="it-IT"/>
+              </w:rPr>
+              <w:t>cdpmi@pioneer-materials.com</w:t>
+            </w:r>
+            <w:r>
+              <w:rPr>
+                <w:rStyle w:val="a7"/>
+                <w:lang w:val="it-IT"/>
+              </w:rPr>
+              <w:fldChar w:fldCharType="end"/>
+            </w:r>
           </w:p>
         </w:tc>
       </w:tr>
@@ -1330,9 +1345,8 @@
               <w:pStyle w:val="NonDecimalTableData"/>
               <w:jc w:val="center"/>
             </w:pPr>
-            <w:r>
-              <w:t>1</w:t>
-            </w:r>
+            <w:bookmarkStart w:id="0" w:name="_GoBack"/>
+            <w:bookmarkEnd w:id="0"/>
           </w:p>
         </w:tc>
         <w:tc>
@@ -1348,20 +1362,6 @@
               <w:pStyle w:val="NonDecimalTableData"/>
               <w:jc w:val="center"/>
             </w:pPr>
-            <w:r>
-              <w:t>1.6</w:t>
-            </w:r>
-            <w:r>
-              <w:t>0</w:t>
-            </w:r>
-            <w:r>
-              <w:t xml:space="preserve"> </w:t>
-            </w:r>
-            <w:proofErr w:type="spellStart"/>
-            <w:r>
-              <w:t>kgs</w:t>
-            </w:r>
-            <w:proofErr w:type="spellEnd"/>
           </w:p>
         </w:tc>
         <w:tc>
@@ -1376,9 +1376,6 @@
               <w:pStyle w:val="NonDecimalTableData"/>
               <w:jc w:val="center"/>
             </w:pPr>
-            <w:r>
-              <w:t>160308-C</w:t>
-            </w:r>
           </w:p>
         </w:tc>
         <w:tc>
@@ -1388,68 +1385,7 @@
               <w:right w:val="single" w:sz="6" w:space="0" w:color="auto"/>
             </w:tcBorders>
           </w:tcPr>
-          <w:p>
-            <w:r>
-              <w:t xml:space="preserve">Processing fee to cast 99.995% purity </w:t>
-            </w:r>
-            <w:r>
-              <w:rPr>
-                <w:b/>
-              </w:rPr>
-              <w:t>Ge20At35Se45</w:t>
-            </w:r>
-            <w:r>
-              <w:rPr>
-                <w:b/>
-              </w:rPr>
-              <w:t xml:space="preserve"> atomic%</w:t>
-            </w:r>
-            <w:r>
-              <w:t xml:space="preserve"> (PMI to provide 0.32 </w:t>
-            </w:r>
-            <w:proofErr w:type="spellStart"/>
-            <w:r>
-              <w:t>kgs</w:t>
-            </w:r>
-            <w:proofErr w:type="spellEnd"/>
-            <w:r>
-              <w:t xml:space="preserve"> Ge, 0.580</w:t>
-            </w:r>
-            <w:r>
-              <w:t xml:space="preserve"> </w:t>
-            </w:r>
-            <w:proofErr w:type="spellStart"/>
-            <w:r>
-              <w:t>kgs</w:t>
-            </w:r>
-            <w:proofErr w:type="spellEnd"/>
-            <w:r>
-              <w:t xml:space="preserve"> At, and </w:t>
-            </w:r>
-            <w:r>
-              <w:t>0.780</w:t>
-            </w:r>
-            <w:r>
-              <w:t xml:space="preserve"> </w:t>
-            </w:r>
-            <w:proofErr w:type="spellStart"/>
-            <w:r>
-              <w:t>kgs</w:t>
-            </w:r>
-            <w:proofErr w:type="spellEnd"/>
-            <w:r>
-              <w:t xml:space="preserve"> Se</w:t>
-            </w:r>
-            <w:r>
-              <w:t>)</w:t>
-            </w:r>
-            <w:r>
-              <w:t>; please deliver by 04/19</w:t>
-            </w:r>
-            <w:r>
-              <w:t>/2016</w:t>
-            </w:r>
-          </w:p>
+          <w:p/>
         </w:tc>
         <w:tc>
           <w:tcPr>
@@ -1462,15 +1398,6 @@
             <w:pPr>
               <w:jc w:val="center"/>
             </w:pPr>
-            <w:r>
-              <w:t>2,2</w:t>
-            </w:r>
-            <w:r>
-              <w:t>00</w:t>
-            </w:r>
-            <w:r>
-              <w:t>RMB</w:t>
-            </w:r>
           </w:p>
         </w:tc>
         <w:tc>
@@ -1484,12 +1411,6 @@
             <w:pPr>
               <w:jc w:val="center"/>
             </w:pPr>
-            <w:r>
-              <w:t>3,520</w:t>
-            </w:r>
-            <w:r>
-              <w:t xml:space="preserve"> RMB</w:t>
-            </w:r>
           </w:p>
         </w:tc>
       </w:tr>

</xml_diff>